<commit_message>
Deploying to gh-pages from @ StudentVlad5/cv_vlad@d0b7c001b9dab4760e082bcbbcb8391df1718a73 🚀
</commit_message>
<xml_diff>
--- a/Resume_eng_Vladyslav_Popov.docx
+++ b/Resume_eng_Vladyslav_Popov.docx
@@ -70,32 +70,6 @@
         </w:rPr>
         <w:t xml:space="preserve">, </w:t>
       </w:r>
-      <w:r>
-        <w:rPr>
-          <w:b/>
-          <w:i/>
-          <w:lang w:val="en-US"/>
-        </w:rPr>
-        <w:t xml:space="preserve">St. </w:t>
-      </w:r>
-      <w:proofErr w:type="spellStart"/>
-      <w:r>
-        <w:rPr>
-          <w:b/>
-          <w:i/>
-          <w:lang w:val="en-US"/>
-        </w:rPr>
-        <w:t>Prorizna</w:t>
-      </w:r>
-      <w:proofErr w:type="spellEnd"/>
-      <w:r>
-        <w:rPr>
-          <w:b/>
-          <w:i/>
-          <w:lang w:val="en-US"/>
-        </w:rPr>
-        <w:t xml:space="preserve"> 22, quarter 14</w:t>
-      </w:r>
     </w:p>
     <w:p>
       <w:pPr>
@@ -130,35 +104,36 @@
           <w:lang w:val="en-US"/>
         </w:rPr>
       </w:pPr>
-      <w:hyperlink r:id="rId5" w:history="1">
-        <w:r>
-          <w:rPr>
-            <w:b/>
-            <w:sz w:val="28"/>
-            <w:szCs w:val="28"/>
-            <w:lang w:val="en-US"/>
-          </w:rPr>
-          <w:t>v</w:t>
-        </w:r>
-        <w:r>
-          <w:rPr>
-            <w:b/>
-            <w:sz w:val="28"/>
-            <w:szCs w:val="28"/>
-            <w:lang w:val="en-US"/>
-          </w:rPr>
-          <w:t>l</w:t>
-        </w:r>
-        <w:r>
-          <w:rPr>
-            <w:b/>
-            <w:sz w:val="28"/>
-            <w:szCs w:val="28"/>
-            <w:lang w:val="en-US"/>
-          </w:rPr>
-          <w:t>ad_np@ukr.net</w:t>
-        </w:r>
-      </w:hyperlink>
+      <w:r>
+        <w:fldChar w:fldCharType="begin"/>
+      </w:r>
+      <w:r>
+        <w:rPr>
+          <w:lang w:val="en-US"/>
+        </w:rPr>
+        <w:instrText xml:space="preserve"> HYPERLINK "mailto:vlad_np@ukr.net" </w:instrText>
+      </w:r>
+      <w:r>
+        <w:fldChar w:fldCharType="separate"/>
+      </w:r>
+      <w:r>
+        <w:rPr>
+          <w:b/>
+          <w:sz w:val="28"/>
+          <w:szCs w:val="28"/>
+          <w:lang w:val="en-US"/>
+        </w:rPr>
+        <w:t>vlad_np@ukr.net</w:t>
+      </w:r>
+      <w:r>
+        <w:rPr>
+          <w:b/>
+          <w:sz w:val="28"/>
+          <w:szCs w:val="28"/>
+          <w:lang w:val="en-US"/>
+        </w:rPr>
+        <w:fldChar w:fldCharType="end"/>
+      </w:r>
     </w:p>
     <w:p>
       <w:pPr>
@@ -460,43 +435,7 @@
         <w:rPr>
           <w:sz w:val="24"/>
         </w:rPr>
-        <w:t>F</w:t>
-      </w:r>
-      <w:r>
-        <w:rPr>
-          <w:sz w:val="24"/>
-        </w:rPr>
-        <w:t xml:space="preserve">ull </w:t>
-      </w:r>
-      <w:r>
-        <w:rPr>
-          <w:sz w:val="24"/>
-        </w:rPr>
-        <w:t>S</w:t>
-      </w:r>
-      <w:r>
-        <w:rPr>
-          <w:sz w:val="24"/>
-        </w:rPr>
-        <w:t xml:space="preserve">tack </w:t>
-      </w:r>
-      <w:r>
-        <w:rPr>
-          <w:sz w:val="24"/>
-        </w:rPr>
-        <w:t>E</w:t>
-      </w:r>
-      <w:r>
-        <w:rPr>
-          <w:sz w:val="24"/>
-        </w:rPr>
-        <w:t>ngineer</w:t>
-      </w:r>
-      <w:r>
-        <w:rPr>
-          <w:sz w:val="24"/>
-        </w:rPr>
-        <w:t>.</w:t>
+        <w:t>Full Stack Engineer.</w:t>
       </w:r>
     </w:p>
     <w:p>
@@ -547,12 +486,6 @@
         <w:gridCol w:w="7302"/>
       </w:tblGrid>
       <w:tr>
-        <w:tblPrEx>
-          <w:tblCellMar>
-            <w:top w:w="0" w:type="dxa"/>
-            <w:bottom w:w="0" w:type="dxa"/>
-          </w:tblCellMar>
-        </w:tblPrEx>
         <w:tc>
           <w:tcPr>
             <w:tcW w:w="2268" w:type="dxa"/>
@@ -608,12 +541,6 @@
         </w:tc>
       </w:tr>
       <w:tr>
-        <w:tblPrEx>
-          <w:tblCellMar>
-            <w:top w:w="0" w:type="dxa"/>
-            <w:bottom w:w="0" w:type="dxa"/>
-          </w:tblCellMar>
-        </w:tblPrEx>
         <w:tc>
           <w:tcPr>
             <w:tcW w:w="2268" w:type="dxa"/>
@@ -726,12 +653,6 @@
         </w:tc>
       </w:tr>
       <w:tr>
-        <w:tblPrEx>
-          <w:tblCellMar>
-            <w:top w:w="0" w:type="dxa"/>
-            <w:bottom w:w="0" w:type="dxa"/>
-          </w:tblCellMar>
-        </w:tblPrEx>
         <w:tc>
           <w:tcPr>
             <w:tcW w:w="2268" w:type="dxa"/>
@@ -764,12 +685,6 @@
         </w:tc>
       </w:tr>
       <w:tr>
-        <w:tblPrEx>
-          <w:tblCellMar>
-            <w:top w:w="0" w:type="dxa"/>
-            <w:bottom w:w="0" w:type="dxa"/>
-          </w:tblCellMar>
-        </w:tblPrEx>
         <w:tc>
           <w:tcPr>
             <w:tcW w:w="2268" w:type="dxa"/>
@@ -818,12 +733,6 @@
         </w:tc>
       </w:tr>
       <w:tr>
-        <w:tblPrEx>
-          <w:tblCellMar>
-            <w:top w:w="0" w:type="dxa"/>
-            <w:bottom w:w="0" w:type="dxa"/>
-          </w:tblCellMar>
-        </w:tblPrEx>
         <w:tc>
           <w:tcPr>
             <w:tcW w:w="2268" w:type="dxa"/>
@@ -900,7 +809,6 @@
               </w:rPr>
             </w:pPr>
             <w:proofErr w:type="spellStart"/>
-            <w:proofErr w:type="gramStart"/>
             <w:r>
               <w:rPr>
                 <w:i/>
@@ -914,22 +822,7 @@
                 <w:i/>
                 <w:sz w:val="24"/>
               </w:rPr>
-              <w:t xml:space="preserve"> </w:t>
-            </w:r>
-            <w:r>
-              <w:rPr>
-                <w:i/>
-                <w:sz w:val="24"/>
-              </w:rPr>
-              <w:t xml:space="preserve"> LLC</w:t>
-            </w:r>
-            <w:proofErr w:type="gramEnd"/>
-            <w:r>
-              <w:rPr>
-                <w:i/>
-                <w:sz w:val="24"/>
-              </w:rPr>
-              <w:t>"</w:t>
+              <w:t xml:space="preserve">  LLC"</w:t>
             </w:r>
           </w:p>
           <w:p>
@@ -1010,12 +903,6 @@
         </w:tc>
       </w:tr>
       <w:tr>
-        <w:tblPrEx>
-          <w:tblCellMar>
-            <w:top w:w="0" w:type="dxa"/>
-            <w:bottom w:w="0" w:type="dxa"/>
-          </w:tblCellMar>
-        </w:tblPrEx>
         <w:tc>
           <w:tcPr>
             <w:tcW w:w="2268" w:type="dxa"/>
@@ -1114,14 +1001,7 @@
                 <w:i/>
                 <w:sz w:val="24"/>
               </w:rPr>
-              <w:t>A group of companies</w:t>
-            </w:r>
-            <w:r>
-              <w:rPr>
-                <w:i/>
-                <w:sz w:val="24"/>
-              </w:rPr>
-              <w:t xml:space="preserve"> </w:t>
+              <w:t xml:space="preserve">A group of companies </w:t>
             </w:r>
             <w:r>
               <w:rPr>
@@ -1214,12 +1094,6 @@
         </w:tc>
       </w:tr>
       <w:tr>
-        <w:tblPrEx>
-          <w:tblCellMar>
-            <w:top w:w="0" w:type="dxa"/>
-            <w:bottom w:w="0" w:type="dxa"/>
-          </w:tblCellMar>
-        </w:tblPrEx>
         <w:tc>
           <w:tcPr>
             <w:tcW w:w="2268" w:type="dxa"/>
@@ -1394,14 +1268,7 @@
                 <w:i/>
                 <w:sz w:val="24"/>
               </w:rPr>
-              <w:t>"</w:t>
-            </w:r>
-            <w:r>
-              <w:rPr>
-                <w:i/>
-                <w:sz w:val="24"/>
-              </w:rPr>
-              <w:t>Smart</w:t>
+              <w:t>"Smart</w:t>
             </w:r>
             <w:r>
               <w:rPr>
@@ -1498,12 +1365,6 @@
         </w:tc>
       </w:tr>
       <w:tr>
-        <w:tblPrEx>
-          <w:tblCellMar>
-            <w:top w:w="0" w:type="dxa"/>
-            <w:bottom w:w="0" w:type="dxa"/>
-          </w:tblCellMar>
-        </w:tblPrEx>
         <w:tc>
           <w:tcPr>
             <w:tcW w:w="2268" w:type="dxa"/>
@@ -1598,14 +1459,7 @@
                 <w:i/>
                 <w:sz w:val="24"/>
               </w:rPr>
-              <w:t>A group of companies „Foxtrot”, city Kyiv</w:t>
-            </w:r>
-            <w:r>
-              <w:rPr>
-                <w:i/>
-                <w:sz w:val="24"/>
-              </w:rPr>
-              <w:t xml:space="preserve"> </w:t>
+              <w:t xml:space="preserve">A group of companies „Foxtrot”, city Kyiv </w:t>
             </w:r>
           </w:p>
           <w:p>
@@ -1736,36 +1590,173 @@
                 <w:lang w:val="en-US"/>
               </w:rPr>
               <w:lastRenderedPageBreak/>
-              <w:t>policy of sales of goods on credit, relations with banking and credit institutions, development and implementation of promotional sales, implementation and launch of the co-brand project &amp; loyalty programs, formation of the "Credit Broker" sales system from the retail network. The growth of the Company's credit sales indicators</w:t>
-            </w:r>
-            <w:r>
+              <w:t>policy of sales of goods on credit, relations with banking and credit institutions, development and implementation of promotional sales, implementation and launch of the co-brand project &amp; loyalty programs, formation of the "Credit Broker" sales system from the retail network. The growth of the Company's credit sales indicators.</w:t>
+            </w:r>
+          </w:p>
+          <w:p>
+            <w:pPr>
+              <w:spacing w:line="315" w:lineRule="atLeast"/>
               <w:rPr>
                 <w:sz w:val="22"/>
                 <w:szCs w:val="22"/>
                 <w:lang w:val="en-US"/>
               </w:rPr>
-              <w:t>.</w:t>
-            </w:r>
-          </w:p>
-          <w:p>
-            <w:pPr>
-              <w:spacing w:line="315" w:lineRule="atLeast"/>
+            </w:pPr>
+          </w:p>
+        </w:tc>
+      </w:tr>
+      <w:tr>
+        <w:tc>
+          <w:tcPr>
+            <w:tcW w:w="2268" w:type="dxa"/>
+          </w:tcPr>
+          <w:p>
+            <w:pPr>
+              <w:pStyle w:val="a3"/>
+              <w:spacing w:line="216" w:lineRule="auto"/>
+              <w:rPr>
+                <w:b/>
+                <w:i/>
+                <w:sz w:val="24"/>
+              </w:rPr>
+            </w:pPr>
+            <w:r>
+              <w:rPr>
+                <w:b/>
+                <w:i/>
+                <w:sz w:val="24"/>
+              </w:rPr>
+              <w:lastRenderedPageBreak/>
+              <w:t>October</w:t>
+            </w:r>
+            <w:r>
+              <w:rPr>
+                <w:b/>
+                <w:i/>
+                <w:sz w:val="24"/>
+              </w:rPr>
+              <w:t xml:space="preserve"> 2003 </w:t>
+            </w:r>
+          </w:p>
+          <w:p>
+            <w:pPr>
+              <w:pStyle w:val="a3"/>
+              <w:spacing w:line="216" w:lineRule="auto"/>
+              <w:jc w:val="left"/>
+              <w:rPr>
+                <w:b/>
+                <w:i/>
+                <w:sz w:val="24"/>
+              </w:rPr>
+            </w:pPr>
+            <w:r>
+              <w:rPr>
+                <w:b/>
+                <w:i/>
+                <w:sz w:val="24"/>
+              </w:rPr>
+              <w:t>April</w:t>
+            </w:r>
+            <w:r>
+              <w:rPr>
+                <w:b/>
+                <w:i/>
+                <w:sz w:val="24"/>
+              </w:rPr>
+              <w:t xml:space="preserve"> 2004</w:t>
+            </w:r>
+          </w:p>
+        </w:tc>
+        <w:tc>
+          <w:tcPr>
+            <w:tcW w:w="7302" w:type="dxa"/>
+          </w:tcPr>
+          <w:p>
+            <w:pPr>
+              <w:pStyle w:val="a3"/>
+              <w:spacing w:line="216" w:lineRule="auto"/>
+              <w:jc w:val="left"/>
+              <w:rPr>
+                <w:i/>
+                <w:sz w:val="24"/>
+              </w:rPr>
+            </w:pPr>
+            <w:proofErr w:type="spellStart"/>
+            <w:r>
+              <w:rPr>
+                <w:i/>
+                <w:sz w:val="24"/>
+              </w:rPr>
+              <w:t>Syntez</w:t>
+            </w:r>
+            <w:proofErr w:type="spellEnd"/>
+            <w:r>
+              <w:rPr>
+                <w:i/>
+                <w:sz w:val="24"/>
+              </w:rPr>
+              <w:t xml:space="preserve"> Joint Stock Bank, Kyiv</w:t>
+            </w:r>
+          </w:p>
+          <w:p>
+            <w:pPr>
+              <w:pStyle w:val="a3"/>
+              <w:spacing w:line="216" w:lineRule="auto"/>
+              <w:jc w:val="left"/>
+              <w:rPr>
+                <w:b/>
+                <w:sz w:val="24"/>
+              </w:rPr>
+            </w:pPr>
+            <w:r>
+              <w:rPr>
+                <w:b/>
+                <w:sz w:val="24"/>
+              </w:rPr>
+              <w:t>Chief economist of the credit department</w:t>
+            </w:r>
+          </w:p>
+          <w:p>
+            <w:pPr>
+              <w:pStyle w:val="a3"/>
+              <w:spacing w:line="216" w:lineRule="auto"/>
+              <w:jc w:val="left"/>
+              <w:rPr>
+                <w:b/>
+                <w:sz w:val="24"/>
+              </w:rPr>
+            </w:pPr>
+          </w:p>
+          <w:p>
+            <w:pPr>
+              <w:pStyle w:val="a3"/>
+              <w:spacing w:line="216" w:lineRule="auto"/>
               <w:rPr>
                 <w:sz w:val="22"/>
                 <w:szCs w:val="22"/>
-                <w:lang w:val="en-US"/>
+              </w:rPr>
+            </w:pPr>
+            <w:r>
+              <w:rPr>
+                <w:sz w:val="22"/>
+                <w:szCs w:val="22"/>
+              </w:rPr>
+              <w:t>Development and implementation of banking products for legal entities and individuals, financial services and lending to legal entities and individuals, insurance services.</w:t>
+            </w:r>
+          </w:p>
+          <w:p>
+            <w:pPr>
+              <w:pStyle w:val="a3"/>
+              <w:spacing w:line="216" w:lineRule="auto"/>
+              <w:rPr>
+                <w:i/>
+                <w:sz w:val="24"/>
               </w:rPr>
             </w:pPr>
           </w:p>
         </w:tc>
       </w:tr>
       <w:tr>
-        <w:tblPrEx>
-          <w:tblCellMar>
-            <w:top w:w="0" w:type="dxa"/>
-            <w:bottom w:w="0" w:type="dxa"/>
-          </w:tblCellMar>
-        </w:tblPrEx>
         <w:tc>
           <w:tcPr>
             <w:tcW w:w="2268" w:type="dxa"/>
@@ -1786,7 +1777,34 @@
                 <w:i/>
                 <w:sz w:val="24"/>
               </w:rPr>
-              <w:lastRenderedPageBreak/>
+              <w:t>April</w:t>
+            </w:r>
+            <w:r>
+              <w:rPr>
+                <w:b/>
+                <w:i/>
+                <w:sz w:val="24"/>
+              </w:rPr>
+              <w:t xml:space="preserve"> 2003</w:t>
+            </w:r>
+          </w:p>
+          <w:p>
+            <w:pPr>
+              <w:pStyle w:val="a3"/>
+              <w:spacing w:line="216" w:lineRule="auto"/>
+              <w:jc w:val="left"/>
+              <w:rPr>
+                <w:b/>
+                <w:i/>
+                <w:sz w:val="24"/>
+              </w:rPr>
+            </w:pPr>
+            <w:r>
+              <w:rPr>
+                <w:b/>
+                <w:i/>
+                <w:sz w:val="24"/>
+              </w:rPr>
               <w:t>October</w:t>
             </w:r>
             <w:r>
@@ -1798,34 +1816,6 @@
               <w:t xml:space="preserve"> 2003 </w:t>
             </w:r>
           </w:p>
-          <w:p>
-            <w:pPr>
-              <w:pStyle w:val="a3"/>
-              <w:spacing w:line="216" w:lineRule="auto"/>
-              <w:jc w:val="left"/>
-              <w:rPr>
-                <w:b/>
-                <w:i/>
-                <w:sz w:val="24"/>
-              </w:rPr>
-            </w:pPr>
-            <w:r>
-              <w:rPr>
-                <w:b/>
-                <w:i/>
-                <w:sz w:val="24"/>
-              </w:rPr>
-              <w:t>April</w:t>
-            </w:r>
-            <w:r>
-              <w:rPr>
-                <w:b/>
-                <w:i/>
-                <w:sz w:val="24"/>
-              </w:rPr>
-              <w:t xml:space="preserve"> 2004</w:t>
-            </w:r>
-          </w:p>
         </w:tc>
         <w:tc>
           <w:tcPr>
@@ -1841,48 +1831,38 @@
                 <w:sz w:val="24"/>
               </w:rPr>
             </w:pPr>
-            <w:proofErr w:type="spellStart"/>
-            <w:r>
-              <w:rPr>
-                <w:i/>
-                <w:sz w:val="24"/>
-              </w:rPr>
-              <w:t>Syntez</w:t>
-            </w:r>
-            <w:proofErr w:type="spellEnd"/>
-            <w:r>
-              <w:rPr>
-                <w:i/>
-                <w:sz w:val="24"/>
-              </w:rPr>
-              <w:t xml:space="preserve"> Joint Stock Bank, Kyiv</w:t>
-            </w:r>
-          </w:p>
-          <w:p>
-            <w:pPr>
-              <w:pStyle w:val="a3"/>
-              <w:spacing w:line="216" w:lineRule="auto"/>
-              <w:jc w:val="left"/>
-              <w:rPr>
-                <w:b/>
-                <w:sz w:val="24"/>
-              </w:rPr>
-            </w:pPr>
-            <w:r>
-              <w:rPr>
-                <w:b/>
-                <w:sz w:val="24"/>
-              </w:rPr>
-              <w:t>Chief economist of the credit department</w:t>
-            </w:r>
-          </w:p>
-          <w:p>
-            <w:pPr>
-              <w:pStyle w:val="a3"/>
-              <w:spacing w:line="216" w:lineRule="auto"/>
-              <w:jc w:val="left"/>
-              <w:rPr>
-                <w:b/>
+            <w:r>
+              <w:rPr>
+                <w:i/>
+                <w:sz w:val="24"/>
+              </w:rPr>
+              <w:t>CJSC "TAS - INVESTBANK", Kyiv</w:t>
+            </w:r>
+          </w:p>
+          <w:p>
+            <w:pPr>
+              <w:pStyle w:val="a3"/>
+              <w:spacing w:line="216" w:lineRule="auto"/>
+              <w:jc w:val="left"/>
+              <w:rPr>
+                <w:b/>
+                <w:sz w:val="24"/>
+              </w:rPr>
+            </w:pPr>
+            <w:r>
+              <w:rPr>
+                <w:b/>
+                <w:sz w:val="24"/>
+              </w:rPr>
+              <w:t>Chief Economist of the Personal Services Department, Credit Manager</w:t>
+            </w:r>
+          </w:p>
+          <w:p>
+            <w:pPr>
+              <w:pStyle w:val="a3"/>
+              <w:spacing w:line="216" w:lineRule="auto"/>
+              <w:jc w:val="left"/>
+              <w:rPr>
                 <w:sz w:val="24"/>
               </w:rPr>
             </w:pPr>
@@ -1901,15 +1881,22 @@
                 <w:sz w:val="22"/>
                 <w:szCs w:val="22"/>
               </w:rPr>
-              <w:t>Development and implementation of banking products for legal entities and individuals, financial services and lending to legal entities and individuals, insurance services.</w:t>
-            </w:r>
-          </w:p>
-          <w:p>
-            <w:pPr>
-              <w:pStyle w:val="a3"/>
-              <w:spacing w:line="216" w:lineRule="auto"/>
-              <w:rPr>
-                <w:i/>
+              <w:t>Organization of work on lending to individuals, development, approval and implementation of products in the field of servicing individuals (loans and deposits), development of advertising companies, insurance, development of internal documentation and credit procedures, maintaining databases, working with new clients</w:t>
+            </w:r>
+            <w:r>
+              <w:rPr>
+                <w:sz w:val="22"/>
+                <w:szCs w:val="22"/>
+              </w:rPr>
+              <w:t xml:space="preserve">. </w:t>
+            </w:r>
+          </w:p>
+          <w:p>
+            <w:pPr>
+              <w:pStyle w:val="a3"/>
+              <w:spacing w:line="216" w:lineRule="auto"/>
+              <w:jc w:val="left"/>
+              <w:rPr>
                 <w:sz w:val="24"/>
               </w:rPr>
             </w:pPr>
@@ -1917,12 +1904,6 @@
         </w:tc>
       </w:tr>
       <w:tr>
-        <w:tblPrEx>
-          <w:tblCellMar>
-            <w:top w:w="0" w:type="dxa"/>
-            <w:bottom w:w="0" w:type="dxa"/>
-          </w:tblCellMar>
-        </w:tblPrEx>
         <w:tc>
           <w:tcPr>
             <w:tcW w:w="2268" w:type="dxa"/>
@@ -1943,6 +1924,33 @@
                 <w:i/>
                 <w:sz w:val="24"/>
               </w:rPr>
+              <w:t>October</w:t>
+            </w:r>
+            <w:r>
+              <w:rPr>
+                <w:b/>
+                <w:i/>
+                <w:sz w:val="24"/>
+              </w:rPr>
+              <w:t xml:space="preserve"> 1999 -</w:t>
+            </w:r>
+          </w:p>
+          <w:p>
+            <w:pPr>
+              <w:pStyle w:val="a3"/>
+              <w:spacing w:line="216" w:lineRule="auto"/>
+              <w:rPr>
+                <w:b/>
+                <w:i/>
+                <w:sz w:val="24"/>
+              </w:rPr>
+            </w:pPr>
+            <w:r>
+              <w:rPr>
+                <w:b/>
+                <w:i/>
+                <w:sz w:val="24"/>
+              </w:rPr>
               <w:t>April</w:t>
             </w:r>
             <w:r>
@@ -1954,34 +1962,6 @@
               <w:t xml:space="preserve"> 2003</w:t>
             </w:r>
           </w:p>
-          <w:p>
-            <w:pPr>
-              <w:pStyle w:val="a3"/>
-              <w:spacing w:line="216" w:lineRule="auto"/>
-              <w:jc w:val="left"/>
-              <w:rPr>
-                <w:b/>
-                <w:i/>
-                <w:sz w:val="24"/>
-              </w:rPr>
-            </w:pPr>
-            <w:r>
-              <w:rPr>
-                <w:b/>
-                <w:i/>
-                <w:sz w:val="24"/>
-              </w:rPr>
-              <w:t>October</w:t>
-            </w:r>
-            <w:r>
-              <w:rPr>
-                <w:b/>
-                <w:i/>
-                <w:sz w:val="24"/>
-              </w:rPr>
-              <w:t xml:space="preserve"> 2003 </w:t>
-            </w:r>
-          </w:p>
         </w:tc>
         <w:tc>
           <w:tcPr>
@@ -2002,66 +1982,73 @@
                 <w:i/>
                 <w:sz w:val="24"/>
               </w:rPr>
-              <w:t>CJSC "TAS - INVESTBANK", Kyiv</w:t>
-            </w:r>
-          </w:p>
-          <w:p>
-            <w:pPr>
-              <w:pStyle w:val="a3"/>
-              <w:spacing w:line="216" w:lineRule="auto"/>
-              <w:jc w:val="left"/>
-              <w:rPr>
-                <w:b/>
-                <w:sz w:val="24"/>
-              </w:rPr>
-            </w:pPr>
-            <w:r>
-              <w:rPr>
-                <w:b/>
-                <w:sz w:val="24"/>
-              </w:rPr>
-              <w:t>Chief Economist of the Personal Services Department, Credit Manager</w:t>
-            </w:r>
-          </w:p>
-          <w:p>
-            <w:pPr>
-              <w:pStyle w:val="a3"/>
-              <w:spacing w:line="216" w:lineRule="auto"/>
-              <w:jc w:val="left"/>
-              <w:rPr>
-                <w:sz w:val="24"/>
-              </w:rPr>
-            </w:pPr>
-          </w:p>
-          <w:p>
-            <w:pPr>
-              <w:pStyle w:val="a3"/>
-              <w:spacing w:line="216" w:lineRule="auto"/>
-              <w:rPr>
-                <w:sz w:val="22"/>
-                <w:szCs w:val="22"/>
-              </w:rPr>
-            </w:pPr>
-            <w:r>
-              <w:rPr>
-                <w:sz w:val="22"/>
-                <w:szCs w:val="22"/>
-              </w:rPr>
-              <w:t>Organization of work on lending to individuals, development, approval and implementation of products in the field of servicing individuals (loans and deposits), development of advertising companies, insurance, development of internal documentation and credit procedures, maintaining databases, working with new clients</w:t>
-            </w:r>
-            <w:r>
-              <w:rPr>
-                <w:sz w:val="22"/>
-                <w:szCs w:val="22"/>
-              </w:rPr>
-              <w:t xml:space="preserve">. </w:t>
-            </w:r>
-          </w:p>
-          <w:p>
-            <w:pPr>
-              <w:pStyle w:val="a3"/>
-              <w:spacing w:line="216" w:lineRule="auto"/>
-              <w:jc w:val="left"/>
+              <w:t>JSC "</w:t>
+            </w:r>
+            <w:proofErr w:type="spellStart"/>
+            <w:r>
+              <w:rPr>
+                <w:i/>
+                <w:sz w:val="24"/>
+              </w:rPr>
+              <w:t>Privatbank</w:t>
+            </w:r>
+            <w:proofErr w:type="spellEnd"/>
+            <w:r>
+              <w:rPr>
+                <w:i/>
+                <w:sz w:val="24"/>
+              </w:rPr>
+              <w:t>", Kyiv, Cherkasy</w:t>
+            </w:r>
+          </w:p>
+          <w:p>
+            <w:pPr>
+              <w:pStyle w:val="a3"/>
+              <w:spacing w:line="216" w:lineRule="auto"/>
+              <w:jc w:val="left"/>
+              <w:rPr>
+                <w:b/>
+                <w:sz w:val="24"/>
+              </w:rPr>
+            </w:pPr>
+            <w:r>
+              <w:rPr>
+                <w:b/>
+                <w:sz w:val="24"/>
+              </w:rPr>
+              <w:t>Credit Administration Economist</w:t>
+            </w:r>
+          </w:p>
+          <w:p>
+            <w:pPr>
+              <w:pStyle w:val="a3"/>
+              <w:spacing w:line="216" w:lineRule="auto"/>
+              <w:jc w:val="left"/>
+              <w:rPr>
+                <w:b/>
+                <w:sz w:val="24"/>
+              </w:rPr>
+            </w:pPr>
+          </w:p>
+          <w:p>
+            <w:pPr>
+              <w:pStyle w:val="a3"/>
+              <w:spacing w:line="216" w:lineRule="auto"/>
+              <w:rPr>
+                <w:sz w:val="24"/>
+              </w:rPr>
+            </w:pPr>
+            <w:r>
+              <w:rPr>
+                <w:sz w:val="24"/>
+              </w:rPr>
+              <w:t>A full range of works in the car loan and consumer lending department, insurance</w:t>
+            </w:r>
+          </w:p>
+          <w:p>
+            <w:pPr>
+              <w:pStyle w:val="a3"/>
+              <w:spacing w:line="216" w:lineRule="auto"/>
               <w:rPr>
                 <w:sz w:val="24"/>
               </w:rPr>
@@ -2070,171 +2057,6 @@
         </w:tc>
       </w:tr>
       <w:tr>
-        <w:tblPrEx>
-          <w:tblCellMar>
-            <w:top w:w="0" w:type="dxa"/>
-            <w:bottom w:w="0" w:type="dxa"/>
-          </w:tblCellMar>
-        </w:tblPrEx>
-        <w:tc>
-          <w:tcPr>
-            <w:tcW w:w="2268" w:type="dxa"/>
-          </w:tcPr>
-          <w:p>
-            <w:pPr>
-              <w:pStyle w:val="a3"/>
-              <w:spacing w:line="216" w:lineRule="auto"/>
-              <w:rPr>
-                <w:b/>
-                <w:i/>
-                <w:sz w:val="24"/>
-              </w:rPr>
-            </w:pPr>
-            <w:r>
-              <w:rPr>
-                <w:b/>
-                <w:i/>
-                <w:sz w:val="24"/>
-              </w:rPr>
-              <w:t>October</w:t>
-            </w:r>
-            <w:r>
-              <w:rPr>
-                <w:b/>
-                <w:i/>
-                <w:sz w:val="24"/>
-              </w:rPr>
-              <w:t xml:space="preserve"> 1999 -</w:t>
-            </w:r>
-          </w:p>
-          <w:p>
-            <w:pPr>
-              <w:pStyle w:val="a3"/>
-              <w:spacing w:line="216" w:lineRule="auto"/>
-              <w:rPr>
-                <w:b/>
-                <w:i/>
-                <w:sz w:val="24"/>
-              </w:rPr>
-            </w:pPr>
-            <w:r>
-              <w:rPr>
-                <w:b/>
-                <w:i/>
-                <w:sz w:val="24"/>
-              </w:rPr>
-              <w:t>April</w:t>
-            </w:r>
-            <w:r>
-              <w:rPr>
-                <w:b/>
-                <w:i/>
-                <w:sz w:val="24"/>
-              </w:rPr>
-              <w:t xml:space="preserve"> 2003</w:t>
-            </w:r>
-          </w:p>
-        </w:tc>
-        <w:tc>
-          <w:tcPr>
-            <w:tcW w:w="7302" w:type="dxa"/>
-          </w:tcPr>
-          <w:p>
-            <w:pPr>
-              <w:pStyle w:val="a3"/>
-              <w:spacing w:line="216" w:lineRule="auto"/>
-              <w:jc w:val="left"/>
-              <w:rPr>
-                <w:i/>
-                <w:sz w:val="24"/>
-              </w:rPr>
-            </w:pPr>
-            <w:r>
-              <w:rPr>
-                <w:i/>
-                <w:sz w:val="24"/>
-              </w:rPr>
-              <w:t>JSC "</w:t>
-            </w:r>
-            <w:proofErr w:type="spellStart"/>
-            <w:r>
-              <w:rPr>
-                <w:i/>
-                <w:sz w:val="24"/>
-              </w:rPr>
-              <w:t>Privatbank</w:t>
-            </w:r>
-            <w:proofErr w:type="spellEnd"/>
-            <w:r>
-              <w:rPr>
-                <w:i/>
-                <w:sz w:val="24"/>
-              </w:rPr>
-              <w:t>", Kyiv, Cherkasy</w:t>
-            </w:r>
-          </w:p>
-          <w:p>
-            <w:pPr>
-              <w:pStyle w:val="a3"/>
-              <w:spacing w:line="216" w:lineRule="auto"/>
-              <w:jc w:val="left"/>
-              <w:rPr>
-                <w:b/>
-                <w:sz w:val="24"/>
-              </w:rPr>
-            </w:pPr>
-            <w:r>
-              <w:rPr>
-                <w:b/>
-                <w:sz w:val="24"/>
-              </w:rPr>
-              <w:t>Credit Administration Economist</w:t>
-            </w:r>
-          </w:p>
-          <w:p>
-            <w:pPr>
-              <w:pStyle w:val="a3"/>
-              <w:spacing w:line="216" w:lineRule="auto"/>
-              <w:jc w:val="left"/>
-              <w:rPr>
-                <w:b/>
-                <w:sz w:val="24"/>
-              </w:rPr>
-            </w:pPr>
-          </w:p>
-          <w:p>
-            <w:pPr>
-              <w:pStyle w:val="a3"/>
-              <w:spacing w:line="216" w:lineRule="auto"/>
-              <w:rPr>
-                <w:sz w:val="24"/>
-              </w:rPr>
-            </w:pPr>
-            <w:r>
-              <w:rPr>
-                <w:sz w:val="24"/>
-              </w:rPr>
-              <w:t>A full range of works in the car loan and consumer lending department, insurance</w:t>
-            </w:r>
-          </w:p>
-          <w:p>
-            <w:pPr>
-              <w:pStyle w:val="a3"/>
-              <w:spacing w:line="216" w:lineRule="auto"/>
-              <w:rPr>
-                <w:sz w:val="24"/>
-              </w:rPr>
-            </w:pPr>
-          </w:p>
-        </w:tc>
-      </w:tr>
-      <w:tr>
-        <w:tblPrEx>
-          <w:tblCellMar>
-            <w:top w:w="0" w:type="dxa"/>
-            <w:bottom w:w="0" w:type="dxa"/>
-          </w:tblCellMar>
-        </w:tblPrEx>
         <w:trPr>
           <w:trHeight w:val="966"/>
         </w:trPr>
@@ -2356,12 +2178,6 @@
         </w:tc>
       </w:tr>
       <w:tr>
-        <w:tblPrEx>
-          <w:tblCellMar>
-            <w:top w:w="0" w:type="dxa"/>
-            <w:bottom w:w="0" w:type="dxa"/>
-          </w:tblCellMar>
-        </w:tblPrEx>
         <w:tc>
           <w:tcPr>
             <w:tcW w:w="2268" w:type="dxa"/>
@@ -2424,12 +2240,6 @@
         </w:tc>
       </w:tr>
       <w:tr>
-        <w:tblPrEx>
-          <w:tblCellMar>
-            <w:top w:w="0" w:type="dxa"/>
-            <w:bottom w:w="0" w:type="dxa"/>
-          </w:tblCellMar>
-        </w:tblPrEx>
         <w:tc>
           <w:tcPr>
             <w:tcW w:w="2268" w:type="dxa"/>
@@ -2502,12 +2312,6 @@
         </w:tc>
       </w:tr>
       <w:tr>
-        <w:tblPrEx>
-          <w:tblCellMar>
-            <w:top w:w="0" w:type="dxa"/>
-            <w:bottom w:w="0" w:type="dxa"/>
-          </w:tblCellMar>
-        </w:tblPrEx>
         <w:tc>
           <w:tcPr>
             <w:tcW w:w="2268" w:type="dxa"/>
@@ -2557,22 +2361,14 @@
               <w:rPr>
                 <w:sz w:val="24"/>
               </w:rPr>
-              <w:t>Categories</w:t>
-            </w:r>
-            <w:r>
-              <w:rPr>
-                <w:sz w:val="24"/>
-              </w:rPr>
-              <w:t xml:space="preserve"> </w:t>
-            </w:r>
-            <w:proofErr w:type="gramStart"/>
+              <w:t xml:space="preserve">Categories </w:t>
+            </w:r>
             <w:r>
               <w:rPr>
                 <w:sz w:val="24"/>
               </w:rPr>
               <w:t>B,C</w:t>
             </w:r>
-            <w:proofErr w:type="gramEnd"/>
           </w:p>
           <w:p>
             <w:pPr>
@@ -2587,12 +2383,6 @@
         </w:tc>
       </w:tr>
       <w:tr>
-        <w:tblPrEx>
-          <w:tblCellMar>
-            <w:top w:w="0" w:type="dxa"/>
-            <w:bottom w:w="0" w:type="dxa"/>
-          </w:tblCellMar>
-        </w:tblPrEx>
         <w:trPr>
           <w:trHeight w:val="590"/>
         </w:trPr>
@@ -2652,12 +2442,6 @@
         </w:tc>
       </w:tr>
       <w:tr>
-        <w:tblPrEx>
-          <w:tblCellMar>
-            <w:top w:w="0" w:type="dxa"/>
-            <w:bottom w:w="0" w:type="dxa"/>
-          </w:tblCellMar>
-        </w:tblPrEx>
         <w:tc>
           <w:tcPr>
             <w:tcW w:w="2268" w:type="dxa"/>
@@ -2678,15 +2462,7 @@
                 <w:i/>
                 <w:sz w:val="24"/>
               </w:rPr>
-              <w:t>I</w:t>
-            </w:r>
-            <w:r>
-              <w:rPr>
-                <w:b/>
-                <w:i/>
-                <w:sz w:val="24"/>
-              </w:rPr>
-              <w:t>nterests</w:t>
+              <w:t>Interests</w:t>
             </w:r>
             <w:r>
               <w:rPr>
@@ -2721,12 +2497,6 @@
         </w:tc>
       </w:tr>
       <w:tr>
-        <w:tblPrEx>
-          <w:tblCellMar>
-            <w:top w:w="0" w:type="dxa"/>
-            <w:bottom w:w="0" w:type="dxa"/>
-          </w:tblCellMar>
-        </w:tblPrEx>
         <w:tc>
           <w:tcPr>
             <w:tcW w:w="2268" w:type="dxa"/>
@@ -2760,12 +2530,6 @@
         </w:tc>
       </w:tr>
       <w:tr>
-        <w:tblPrEx>
-          <w:tblCellMar>
-            <w:top w:w="0" w:type="dxa"/>
-            <w:bottom w:w="0" w:type="dxa"/>
-          </w:tblCellMar>
-        </w:tblPrEx>
         <w:tc>
           <w:tcPr>
             <w:tcW w:w="2268" w:type="dxa"/>
@@ -2799,12 +2563,6 @@
         </w:tc>
       </w:tr>
       <w:tr>
-        <w:tblPrEx>
-          <w:tblCellMar>
-            <w:top w:w="0" w:type="dxa"/>
-            <w:bottom w:w="0" w:type="dxa"/>
-          </w:tblCellMar>
-        </w:tblPrEx>
         <w:tc>
           <w:tcPr>
             <w:tcW w:w="2268" w:type="dxa"/>
@@ -3106,6 +2864,7 @@
     <w:lsdException w:name="HTML Sample" w:semiHidden="1" w:unhideWhenUsed="1"/>
     <w:lsdException w:name="HTML Typewriter" w:semiHidden="1" w:unhideWhenUsed="1"/>
     <w:lsdException w:name="HTML Variable" w:semiHidden="1" w:unhideWhenUsed="1"/>
+    <w:lsdException w:name="Normal Table" w:semiHidden="1" w:unhideWhenUsed="1"/>
     <w:lsdException w:name="annotation subject" w:semiHidden="1" w:unhideWhenUsed="1"/>
     <w:lsdException w:name="No List" w:semiHidden="1" w:unhideWhenUsed="1"/>
     <w:lsdException w:name="Outline List 1" w:semiHidden="1" w:unhideWhenUsed="1"/>
@@ -3152,8 +2911,10 @@
     <w:lsdException w:name="Table Subtle 2" w:semiHidden="1" w:unhideWhenUsed="1"/>
     <w:lsdException w:name="Table Web 1" w:semiHidden="1" w:unhideWhenUsed="1"/>
     <w:lsdException w:name="Table Web 2" w:semiHidden="1" w:unhideWhenUsed="1"/>
+    <w:lsdException w:name="Table Web 3" w:semiHidden="1" w:unhideWhenUsed="1"/>
     <w:lsdException w:name="Balloon Text" w:semiHidden="1" w:unhideWhenUsed="1"/>
     <w:lsdException w:name="Table Grid" w:uiPriority="39"/>
+    <w:lsdException w:name="Table Theme" w:semiHidden="1" w:unhideWhenUsed="1"/>
     <w:lsdException w:name="Placeholder Text" w:semiHidden="1"/>
     <w:lsdException w:name="No Spacing" w:uiPriority="1" w:qFormat="1"/>
     <w:lsdException w:name="Light Shading" w:uiPriority="60"/>

</xml_diff>